<commit_message>
Alateracao de texto e cores da lista de requisitos
Alateracao de texto e cores da lista de requisitos
</commit_message>
<xml_diff>
--- a/Documentos-Engenharia/Brainstorm.docx
+++ b/Documentos-Engenharia/Brainstorm.docx
@@ -6,14 +6,19 @@
       <w:r>
         <w:t>Brainstorm – SI Estacionamento</w:t>
       </w:r>
-      <w:r>
-        <w:t xml:space="preserve"> – V1</w:t>
-      </w:r>
       <w:bookmarkStart w:id="0" w:name="_GoBack"/>
       <w:bookmarkEnd w:id="0"/>
     </w:p>
     <w:p>
+      <w:pPr>
+        <w:rPr>
+          <w:color w:val="FF0000"/>
+        </w:rPr>
+      </w:pPr>
       <w:r>
+        <w:rPr>
+          <w:color w:val="FF0000"/>
+        </w:rPr>
         <w:t>Requisitos do sistema:</w:t>
       </w:r>
     </w:p>

</xml_diff>